<commit_message>
trả lời câu hỏi ràng buộc
</commit_message>
<xml_diff>
--- a/BaoCao Lan2.docx
+++ b/BaoCao Lan2.docx
@@ -761,7 +761,23 @@
           <w:sz w:val="26"/>
           <w:szCs w:val="26"/>
         </w:rPr>
-        <w:t xml:space="preserve"> Không thể nhập. Vì trong dữ liệu không có MANV nào là 222</w:t>
+        <w:t xml:space="preserve"> </w:t>
+      </w:r>
+      <w:r>
+        <w:rPr>
+          <w:rFonts w:ascii="Times New Roman" w:hAnsi="Times New Roman" w:cs="Times New Roman"/>
+          <w:sz w:val="26"/>
+          <w:szCs w:val="26"/>
+        </w:rPr>
+        <w:t>Dữ liệu rỗng</w:t>
+      </w:r>
+      <w:r>
+        <w:rPr>
+          <w:rFonts w:ascii="Times New Roman" w:hAnsi="Times New Roman" w:cs="Times New Roman"/>
+          <w:sz w:val="26"/>
+          <w:szCs w:val="26"/>
+        </w:rPr>
+        <w:t>. Vì trong dữ liệu không có MANV nào là 222</w:t>
       </w:r>
     </w:p>
     <w:p>
@@ -785,6 +801,40 @@
         </w:rPr>
         <w:t>Thêm phòng ban có mã KV tên Kho van.</w:t>
       </w:r>
+      <w:r>
+        <w:rPr>
+          <w:rFonts w:ascii="Times New Roman" w:hAnsi="Times New Roman" w:cs="Times New Roman"/>
+          <w:sz w:val="26"/>
+          <w:szCs w:val="26"/>
+        </w:rPr>
+        <w:br/>
+      </w:r>
+      <w:r>
+        <w:rPr>
+          <w:rFonts w:ascii="Times New Roman" w:hAnsi="Times New Roman" w:cs="Times New Roman"/>
+          <w:sz w:val="26"/>
+          <w:szCs w:val="26"/>
+        </w:rPr>
+        <w:sym w:font="Wingdings" w:char="F0E0"/>
+      </w:r>
+      <w:r>
+        <w:rPr>
+          <w:rFonts w:ascii="Times New Roman" w:hAnsi="Times New Roman" w:cs="Times New Roman"/>
+          <w:sz w:val="26"/>
+          <w:szCs w:val="26"/>
+        </w:rPr>
+        <w:t>Dữ liệu rỗng. Vì không có cột mã KV</w:t>
+      </w:r>
+      <w:r>
+        <w:rPr>
+          <w:rFonts w:ascii="Times New Roman" w:hAnsi="Times New Roman" w:cs="Times New Roman"/>
+          <w:sz w:val="26"/>
+          <w:szCs w:val="26"/>
+        </w:rPr>
+        <w:t>.</w:t>
+      </w:r>
+      <w:bookmarkStart w:id="0" w:name="_GoBack"/>
+      <w:bookmarkEnd w:id="0"/>
     </w:p>
     <w:p>
       <w:pPr>
@@ -829,10 +879,16 @@
           <w:sz w:val="26"/>
           <w:szCs w:val="26"/>
         </w:rPr>
-        <w:t xml:space="preserve"> Không thể sửa dữ liệu. Vì trong hệ thống không có MANV nào là 222.</w:t>
-      </w:r>
-      <w:bookmarkStart w:id="0" w:name="_GoBack"/>
-      <w:bookmarkEnd w:id="0"/>
+        <w:t xml:space="preserve"> Dữ liệu rỗng</w:t>
+      </w:r>
+      <w:r>
+        <w:rPr>
+          <w:rFonts w:ascii="Times New Roman" w:hAnsi="Times New Roman" w:cs="Times New Roman"/>
+          <w:sz w:val="26"/>
+          <w:szCs w:val="26"/>
+        </w:rPr>
+        <w:t>. Vì trong hệ thống không có MANV nào là 222.</w:t>
+      </w:r>
     </w:p>
     <w:sectPr>
       <w:pgSz w:w="12240" w:h="15840"/>
@@ -1943,7 +1999,7 @@
 </file>
 
 <file path=customXml/itemProps1.xml><?xml version="1.0" encoding="utf-8"?>
-<ds:datastoreItem xmlns:ds="http://schemas.openxmlformats.org/officeDocument/2006/customXml" ds:itemID="{AF0EC2BD-0B39-4A0D-BB84-FC7FBB7C2809}">
+<ds:datastoreItem xmlns:ds="http://schemas.openxmlformats.org/officeDocument/2006/customXml" ds:itemID="{956D44CA-8ACE-4653-970B-540610377F1E}">
   <ds:schemaRefs>
     <ds:schemaRef ds:uri="http://schemas.openxmlformats.org/officeDocument/2006/bibliography"/>
   </ds:schemaRefs>

</xml_diff>